<commit_message>
Feat: update section 10
</commit_message>
<xml_diff>
--- a/docs/seccion10_ludmila.docx
+++ b/docs/seccion10_ludmila.docx
@@ -40,12 +40,12 @@
           <wp:inline distB="0" distT="0" distL="0" distR="0">
             <wp:extent cx="101600" cy="127000"/>
             <wp:effectExtent b="0" l="0" r="0" t="0"/>
-            <wp:docPr id="6" name="image1.png"/>
+            <wp:docPr id="5" name="image3.png"/>
             <a:graphic>
               <a:graphicData uri="http://schemas.openxmlformats.org/drawingml/2006/picture">
                 <pic:pic>
                   <pic:nvPicPr>
-                    <pic:cNvPr id="0" name="image1.png"/>
+                    <pic:cNvPr id="0" name="image3.png"/>
                     <pic:cNvPicPr preferRelativeResize="0"/>
                   </pic:nvPicPr>
                   <pic:blipFill>
@@ -204,12 +204,12 @@
                 <wp:extent cx="5768975" cy="12700"/>
                 <wp:effectExtent b="0" l="0" r="0" t="0"/>
                 <wp:wrapTopAndBottom distB="0" distT="0"/>
-                <wp:docPr id="1" name="image8.png"/>
+                <wp:docPr id="1" name="image14.png"/>
                 <a:graphic>
                   <a:graphicData uri="http://schemas.openxmlformats.org/drawingml/2006/picture">
                     <pic:pic>
                       <pic:nvPicPr>
-                        <pic:cNvPr id="0" name="image8.png"/>
+                        <pic:cNvPr id="0" name="image14.png"/>
                         <pic:cNvPicPr preferRelativeResize="0"/>
                       </pic:nvPicPr>
                       <pic:blipFill>
@@ -347,12 +347,12 @@
           <wp:inline distB="114300" distT="114300" distL="114300" distR="114300">
             <wp:extent cx="5731200" cy="3022600"/>
             <wp:effectExtent b="0" l="0" r="0" t="0"/>
-            <wp:docPr id="9" name="image6.png"/>
+            <wp:docPr id="8" name="image12.png"/>
             <a:graphic>
               <a:graphicData uri="http://schemas.openxmlformats.org/drawingml/2006/picture">
                 <pic:pic>
                   <pic:nvPicPr>
-                    <pic:cNvPr id="0" name="image6.png"/>
+                    <pic:cNvPr id="0" name="image12.png"/>
                     <pic:cNvPicPr preferRelativeResize="0"/>
                   </pic:nvPicPr>
                   <pic:blipFill>
@@ -835,12 +835,12 @@
           <wp:inline distB="114300" distT="114300" distL="114300" distR="114300">
             <wp:extent cx="6030920" cy="3048000"/>
             <wp:effectExtent b="0" l="0" r="0" t="0"/>
-            <wp:docPr id="8" name="image5.png"/>
+            <wp:docPr id="14" name="image1.png"/>
             <a:graphic>
               <a:graphicData uri="http://schemas.openxmlformats.org/drawingml/2006/picture">
                 <pic:pic>
                   <pic:nvPicPr>
-                    <pic:cNvPr id="0" name="image5.png"/>
+                    <pic:cNvPr id="0" name="image1.png"/>
                     <pic:cNvPicPr preferRelativeResize="0"/>
                   </pic:nvPicPr>
                   <pic:blipFill>
@@ -898,12 +898,12 @@
           <wp:inline distB="114300" distT="114300" distL="114300" distR="114300">
             <wp:extent cx="6030920" cy="3200400"/>
             <wp:effectExtent b="0" l="0" r="0" t="0"/>
-            <wp:docPr id="2" name="image3.png"/>
+            <wp:docPr id="9" name="image13.png"/>
             <a:graphic>
               <a:graphicData uri="http://schemas.openxmlformats.org/drawingml/2006/picture">
                 <pic:pic>
                   <pic:nvPicPr>
-                    <pic:cNvPr id="0" name="image3.png"/>
+                    <pic:cNvPr id="0" name="image13.png"/>
                     <pic:cNvPicPr preferRelativeResize="0"/>
                   </pic:nvPicPr>
                   <pic:blipFill>
@@ -956,12 +956,12 @@
           <wp:inline distB="114300" distT="114300" distL="114300" distR="114300">
             <wp:extent cx="6030920" cy="2806700"/>
             <wp:effectExtent b="0" l="0" r="0" t="0"/>
-            <wp:docPr id="4" name="image2.png"/>
+            <wp:docPr id="3" name="image8.png"/>
             <a:graphic>
               <a:graphicData uri="http://schemas.openxmlformats.org/drawingml/2006/picture">
                 <pic:pic>
                   <pic:nvPicPr>
-                    <pic:cNvPr id="0" name="image2.png"/>
+                    <pic:cNvPr id="0" name="image8.png"/>
                     <pic:cNvPicPr preferRelativeResize="0"/>
                   </pic:nvPicPr>
                   <pic:blipFill>
@@ -996,12 +996,12 @@
           <wp:inline distB="114300" distT="114300" distL="114300" distR="114300">
             <wp:extent cx="6030920" cy="3187700"/>
             <wp:effectExtent b="0" l="0" r="0" t="0"/>
-            <wp:docPr id="5" name="image7.png"/>
+            <wp:docPr id="12" name="image4.png"/>
             <a:graphic>
               <a:graphicData uri="http://schemas.openxmlformats.org/drawingml/2006/picture">
                 <pic:pic>
                   <pic:nvPicPr>
-                    <pic:cNvPr id="0" name="image7.png"/>
+                    <pic:cNvPr id="0" name="image4.png"/>
                     <pic:cNvPicPr preferRelativeResize="0"/>
                   </pic:nvPicPr>
                   <pic:blipFill>
@@ -1379,12 +1379,12 @@
           <wp:inline distB="114300" distT="114300" distL="114300" distR="114300">
             <wp:extent cx="6030920" cy="3187700"/>
             <wp:effectExtent b="0" l="0" r="0" t="0"/>
-            <wp:docPr id="7" name="image9.png"/>
+            <wp:docPr id="6" name="image5.png"/>
             <a:graphic>
               <a:graphicData uri="http://schemas.openxmlformats.org/drawingml/2006/picture">
                 <pic:pic>
                   <pic:nvPicPr>
-                    <pic:cNvPr id="0" name="image9.png"/>
+                    <pic:cNvPr id="0" name="image5.png"/>
                     <pic:cNvPicPr preferRelativeResize="0"/>
                   </pic:nvPicPr>
                   <pic:blipFill>
@@ -1509,12 +1509,12 @@
           <wp:inline distB="114300" distT="114300" distL="114300" distR="114300">
             <wp:extent cx="6030920" cy="3136900"/>
             <wp:effectExtent b="0" l="0" r="0" t="0"/>
-            <wp:docPr id="3" name="image4.png"/>
+            <wp:docPr id="2" name="image2.png"/>
             <a:graphic>
               <a:graphicData uri="http://schemas.openxmlformats.org/drawingml/2006/picture">
                 <pic:pic>
                   <pic:nvPicPr>
-                    <pic:cNvPr id="0" name="image4.png"/>
+                    <pic:cNvPr id="0" name="image2.png"/>
                     <pic:cNvPicPr preferRelativeResize="0"/>
                   </pic:nvPicPr>
                   <pic:blipFill>
@@ -1672,13 +1672,48 @@
       </w:pPr>
       <w:r>
         <w:rPr>
-          <w:rFonts w:ascii="Andika" w:cs="Andika" w:eastAsia="Andika" w:hAnsi="Andika"/>
+          <w:rFonts w:ascii="Roboto" w:cs="Roboto" w:eastAsia="Roboto" w:hAnsi="Roboto"/>
           <w:sz w:val="20"/>
           <w:szCs w:val="20"/>
           <w:highlight w:val="yellow"/>
-          <w:rtl w:val="0"/>
-        </w:rPr>
-        <w:t xml:space="preserve">Entiendo, después de analizar los gráficos, que las concentraciones de NO seguirán aumentando debido al crecimiento del tráfico vehicular, la industrialización y el uso continuo de combustibles fósiles. En el caso del O3, el cambio climático, con el aumento de las temperaturas, podría intensificar su formación, especialmente durante el verano. Además, el crecimiento descontrolado de las áreas urbanas tiende a agravar la formación de O₃ debido al incremento del tráfico, la radiación solar intensificada por la concentración de edificios y las emisiones de las actividades industriales. Por ello, es necesario implementar políticas públicas y ambientales que reduzcan la emisión de estos contaminantes.</w:t>
+        </w:rPr>
+        <w:drawing>
+          <wp:inline distB="114300" distT="114300" distL="114300" distR="114300">
+            <wp:extent cx="6030920" cy="4953000"/>
+            <wp:effectExtent b="0" l="0" r="0" t="0"/>
+            <wp:docPr id="10" name="image10.png"/>
+            <a:graphic>
+              <a:graphicData uri="http://schemas.openxmlformats.org/drawingml/2006/picture">
+                <pic:pic>
+                  <pic:nvPicPr>
+                    <pic:cNvPr id="0" name="image10.png"/>
+                    <pic:cNvPicPr preferRelativeResize="0"/>
+                  </pic:nvPicPr>
+                  <pic:blipFill>
+                    <a:blip r:embed="rId15"/>
+                    <a:srcRect b="0" l="0" r="0" t="0"/>
+                    <a:stretch>
+                      <a:fillRect/>
+                    </a:stretch>
+                  </pic:blipFill>
+                  <pic:spPr>
+                    <a:xfrm>
+                      <a:off x="0" y="0"/>
+                      <a:ext cx="6030920" cy="4953000"/>
+                    </a:xfrm>
+                    <a:prstGeom prst="rect"/>
+                    <a:ln/>
+                  </pic:spPr>
+                </pic:pic>
+              </a:graphicData>
+            </a:graphic>
+          </wp:inline>
+        </w:drawing>
+      </w:r>
+      <w:r>
+        <w:rPr>
+          <w:rtl w:val="0"/>
+        </w:rPr>
       </w:r>
     </w:p>
     <w:p>
@@ -1687,6 +1722,184 @@
         <w:spacing w:before="176" w:line="240" w:lineRule="auto"/>
         <w:ind w:left="400" w:firstLine="0"/>
         <w:rPr>
+          <w:rFonts w:ascii="Roboto" w:cs="Roboto" w:eastAsia="Roboto" w:hAnsi="Roboto"/>
+          <w:i w:val="1"/>
+          <w:sz w:val="20"/>
+          <w:szCs w:val="20"/>
+        </w:rPr>
+      </w:pPr>
+      <w:r>
+        <w:rPr>
+          <w:rFonts w:ascii="Roboto" w:cs="Roboto" w:eastAsia="Roboto" w:hAnsi="Roboto"/>
+          <w:i w:val="1"/>
+          <w:sz w:val="20"/>
+          <w:szCs w:val="20"/>
+        </w:rPr>
+        <w:drawing>
+          <wp:inline distB="114300" distT="114300" distL="114300" distR="114300">
+            <wp:extent cx="6030920" cy="5359400"/>
+            <wp:effectExtent b="0" l="0" r="0" t="0"/>
+            <wp:docPr id="13" name="image6.png"/>
+            <a:graphic>
+              <a:graphicData uri="http://schemas.openxmlformats.org/drawingml/2006/picture">
+                <pic:pic>
+                  <pic:nvPicPr>
+                    <pic:cNvPr id="0" name="image6.png"/>
+                    <pic:cNvPicPr preferRelativeResize="0"/>
+                  </pic:nvPicPr>
+                  <pic:blipFill>
+                    <a:blip r:embed="rId16"/>
+                    <a:srcRect b="0" l="0" r="0" t="0"/>
+                    <a:stretch>
+                      <a:fillRect/>
+                    </a:stretch>
+                  </pic:blipFill>
+                  <pic:spPr>
+                    <a:xfrm>
+                      <a:off x="0" y="0"/>
+                      <a:ext cx="6030920" cy="5359400"/>
+                    </a:xfrm>
+                    <a:prstGeom prst="rect"/>
+                    <a:ln/>
+                  </pic:spPr>
+                </pic:pic>
+              </a:graphicData>
+            </a:graphic>
+          </wp:inline>
+        </w:drawing>
+      </w:r>
+      <w:r>
+        <w:rPr>
+          <w:rFonts w:ascii="Roboto" w:cs="Roboto" w:eastAsia="Roboto" w:hAnsi="Roboto"/>
+          <w:i w:val="1"/>
+          <w:sz w:val="20"/>
+          <w:szCs w:val="20"/>
+        </w:rPr>
+        <w:drawing>
+          <wp:inline distB="114300" distT="114300" distL="114300" distR="114300">
+            <wp:extent cx="6030920" cy="5346700"/>
+            <wp:effectExtent b="0" l="0" r="0" t="0"/>
+            <wp:docPr id="4" name="image7.png"/>
+            <a:graphic>
+              <a:graphicData uri="http://schemas.openxmlformats.org/drawingml/2006/picture">
+                <pic:pic>
+                  <pic:nvPicPr>
+                    <pic:cNvPr id="0" name="image7.png"/>
+                    <pic:cNvPicPr preferRelativeResize="0"/>
+                  </pic:nvPicPr>
+                  <pic:blipFill>
+                    <a:blip r:embed="rId17"/>
+                    <a:srcRect b="0" l="0" r="0" t="0"/>
+                    <a:stretch>
+                      <a:fillRect/>
+                    </a:stretch>
+                  </pic:blipFill>
+                  <pic:spPr>
+                    <a:xfrm>
+                      <a:off x="0" y="0"/>
+                      <a:ext cx="6030920" cy="5346700"/>
+                    </a:xfrm>
+                    <a:prstGeom prst="rect"/>
+                    <a:ln/>
+                  </pic:spPr>
+                </pic:pic>
+              </a:graphicData>
+            </a:graphic>
+          </wp:inline>
+        </w:drawing>
+      </w:r>
+      <w:r>
+        <w:rPr>
+          <w:rFonts w:ascii="Roboto" w:cs="Roboto" w:eastAsia="Roboto" w:hAnsi="Roboto"/>
+          <w:i w:val="1"/>
+          <w:sz w:val="20"/>
+          <w:szCs w:val="20"/>
+        </w:rPr>
+        <w:drawing>
+          <wp:inline distB="114300" distT="114300" distL="114300" distR="114300">
+            <wp:extent cx="6030920" cy="5130800"/>
+            <wp:effectExtent b="0" l="0" r="0" t="0"/>
+            <wp:docPr id="11" name="image11.png"/>
+            <a:graphic>
+              <a:graphicData uri="http://schemas.openxmlformats.org/drawingml/2006/picture">
+                <pic:pic>
+                  <pic:nvPicPr>
+                    <pic:cNvPr id="0" name="image11.png"/>
+                    <pic:cNvPicPr preferRelativeResize="0"/>
+                  </pic:nvPicPr>
+                  <pic:blipFill>
+                    <a:blip r:embed="rId18"/>
+                    <a:srcRect b="0" l="0" r="0" t="0"/>
+                    <a:stretch>
+                      <a:fillRect/>
+                    </a:stretch>
+                  </pic:blipFill>
+                  <pic:spPr>
+                    <a:xfrm>
+                      <a:off x="0" y="0"/>
+                      <a:ext cx="6030920" cy="5130800"/>
+                    </a:xfrm>
+                    <a:prstGeom prst="rect"/>
+                    <a:ln/>
+                  </pic:spPr>
+                </pic:pic>
+              </a:graphicData>
+            </a:graphic>
+          </wp:inline>
+        </w:drawing>
+      </w:r>
+      <w:r>
+        <w:rPr>
+          <w:rFonts w:ascii="Roboto" w:cs="Roboto" w:eastAsia="Roboto" w:hAnsi="Roboto"/>
+          <w:i w:val="1"/>
+          <w:sz w:val="20"/>
+          <w:szCs w:val="20"/>
+        </w:rPr>
+        <w:drawing>
+          <wp:inline distB="114300" distT="114300" distL="114300" distR="114300">
+            <wp:extent cx="6030920" cy="4864100"/>
+            <wp:effectExtent b="0" l="0" r="0" t="0"/>
+            <wp:docPr id="7" name="image9.png"/>
+            <a:graphic>
+              <a:graphicData uri="http://schemas.openxmlformats.org/drawingml/2006/picture">
+                <pic:pic>
+                  <pic:nvPicPr>
+                    <pic:cNvPr id="0" name="image9.png"/>
+                    <pic:cNvPicPr preferRelativeResize="0"/>
+                  </pic:nvPicPr>
+                  <pic:blipFill>
+                    <a:blip r:embed="rId19"/>
+                    <a:srcRect b="0" l="0" r="0" t="0"/>
+                    <a:stretch>
+                      <a:fillRect/>
+                    </a:stretch>
+                  </pic:blipFill>
+                  <pic:spPr>
+                    <a:xfrm>
+                      <a:off x="0" y="0"/>
+                      <a:ext cx="6030920" cy="4864100"/>
+                    </a:xfrm>
+                    <a:prstGeom prst="rect"/>
+                    <a:ln/>
+                  </pic:spPr>
+                </pic:pic>
+              </a:graphicData>
+            </a:graphic>
+          </wp:inline>
+        </w:drawing>
+      </w:r>
+      <w:r>
+        <w:rPr>
+          <w:rtl w:val="0"/>
+        </w:rPr>
+      </w:r>
+    </w:p>
+    <w:p>
+      <w:pPr>
+        <w:widowControl w:val="0"/>
+        <w:spacing w:before="176" w:line="240" w:lineRule="auto"/>
+        <w:ind w:left="400" w:firstLine="0"/>
+        <w:rPr>
           <w:highlight w:val="yellow"/>
         </w:rPr>
       </w:pPr>
@@ -1699,17 +1912,6 @@
           <w:rtl w:val="0"/>
         </w:rPr>
         <w:t xml:space="preserve">[CS15] Capturas de pantalla de las conclusiones: (0,25 puntos)-&gt;</w:t>
-      </w:r>
-      <w:r>
-        <w:rPr>
-          <w:rFonts w:ascii="Roboto" w:cs="Roboto" w:eastAsia="Roboto" w:hAnsi="Roboto"/>
-          <w:i w:val="1"/>
-          <w:sz w:val="20"/>
-          <w:szCs w:val="20"/>
-          <w:highlight w:val="yellow"/>
-          <w:rtl w:val="0"/>
-        </w:rPr>
-        <w:t xml:space="preserve"> Está en la story grupal se la sección 9, pero el texto está puesto arriba</w:t>
       </w:r>
       <w:r>
         <w:rPr>

</xml_diff>